<commit_message>
Commit in the begining of August
</commit_message>
<xml_diff>
--- a/extended version/July_timeline.docx
+++ b/extended version/July_timeline.docx
@@ -111,6 +111,16 @@
               <w:t>orks and write the summarize</w:t>
             </w:r>
           </w:p>
+          <w:p>
+            <w:r>
+              <w:t>Update the related works and future plan of the research</w:t>
+            </w:r>
+          </w:p>
+          <w:p>
+            <w:r>
+              <w:t>Read AIDE paper, active learning in recommender system</w:t>
+            </w:r>
+          </w:p>
           <w:p/>
         </w:tc>
         <w:tc>
@@ -122,7 +132,12 @@
               <w:jc w:val="center"/>
             </w:pPr>
             <w:r>
-              <w:t>July plan</w:t>
+              <w:t>9</w:t>
+            </w:r>
+            <w:bookmarkStart w:id="0" w:name="_GoBack"/>
+            <w:bookmarkEnd w:id="0"/>
+            <w:r>
+              <w:t xml:space="preserve"> – 20 July</w:t>
             </w:r>
           </w:p>
         </w:tc>
@@ -156,7 +171,15 @@
               </w:numPr>
             </w:pPr>
             <w:r>
-              <w:t xml:space="preserve">Understanding shared computation of SeeDB </w:t>
+              <w:t xml:space="preserve">Understanding shared computation of </w:t>
+            </w:r>
+            <w:proofErr w:type="spellStart"/>
+            <w:r>
+              <w:t>SeeDB</w:t>
+            </w:r>
+            <w:proofErr w:type="spellEnd"/>
+            <w:r>
+              <w:t xml:space="preserve"> </w:t>
             </w:r>
           </w:p>
           <w:p>
@@ -168,7 +191,15 @@
               </w:numPr>
             </w:pPr>
             <w:r>
-              <w:t xml:space="preserve">Implementing multi queries shared computation to our DiVE schemes </w:t>
+              <w:t xml:space="preserve">Implementing multi queries shared computation to our </w:t>
+            </w:r>
+            <w:proofErr w:type="spellStart"/>
+            <w:r>
+              <w:t>DiVE</w:t>
+            </w:r>
+            <w:proofErr w:type="spellEnd"/>
+            <w:r>
+              <w:t xml:space="preserve"> schemes </w:t>
             </w:r>
           </w:p>
           <w:p>
@@ -193,6 +224,9 @@
             <w:pPr>
               <w:jc w:val="center"/>
             </w:pPr>
+            <w:r>
+              <w:t>16 – 20 July</w:t>
+            </w:r>
           </w:p>
         </w:tc>
       </w:tr>
@@ -450,6 +484,7 @@
           <w:p/>
           <w:p>
             <w:r>
+              <w:lastRenderedPageBreak/>
               <w:t xml:space="preserve">There are three types of intention by task as follows (Toward Visualization Recommendation System’s paper): </w:t>
             </w:r>
           </w:p>
@@ -462,7 +497,6 @@
               </w:numPr>
             </w:pPr>
             <w:r>
-              <w:lastRenderedPageBreak/>
               <w:t xml:space="preserve">Exploratory </w:t>
             </w:r>
           </w:p>
@@ -521,7 +555,15 @@
           </w:tcPr>
           <w:p>
             <w:r>
-              <w:t xml:space="preserve">Using large number of views (e.g more than 2000 views). Observe if with this condition pruning based on prediction interval still feasible or not. </w:t>
+              <w:t>Using large number of views (</w:t>
+            </w:r>
+            <w:proofErr w:type="spellStart"/>
+            <w:r>
+              <w:t>e.g</w:t>
+            </w:r>
+            <w:proofErr w:type="spellEnd"/>
+            <w:r>
+              <w:t xml:space="preserve"> more than 2000 views). Observe if with this condition pruning based on prediction interval still feasible or not. </w:t>
             </w:r>
           </w:p>
           <w:p/>
@@ -616,52 +658,6 @@
           <w:p>
             <w:r>
               <w:t xml:space="preserve">This issue have been discussed since several months ago but not yet solved. </w:t>
-            </w:r>
-          </w:p>
-          <w:p/>
-        </w:tc>
-        <w:tc>
-          <w:tcPr>
-            <w:tcW w:w="1985" w:type="dxa"/>
-          </w:tcPr>
-          <w:p/>
-        </w:tc>
-      </w:tr>
-      <w:tr>
-        <w:tc>
-          <w:tcPr>
-            <w:tcW w:w="599" w:type="dxa"/>
-          </w:tcPr>
-          <w:p>
-            <w:r>
-              <w:t>11</w:t>
-            </w:r>
-            <w:bookmarkStart w:id="0" w:name="_GoBack"/>
-            <w:bookmarkEnd w:id="0"/>
-            <w:r>
-              <w:t>.</w:t>
-            </w:r>
-          </w:p>
-        </w:tc>
-        <w:tc>
-          <w:tcPr>
-            <w:tcW w:w="8048" w:type="dxa"/>
-          </w:tcPr>
-          <w:p>
-            <w:r>
-              <w:t xml:space="preserve">Auto-remove similar attributes by applying correlation </w:t>
-            </w:r>
-          </w:p>
-          <w:p>
-            <w:pPr>
-              <w:rPr>
-                <w:b/>
-              </w:rPr>
-            </w:pPr>
-          </w:p>
-          <w:p>
-            <w:r>
-              <w:t xml:space="preserve">SeeDB has offline and online precomputation mechanism such as removing correlated attributes.  While the dataset has so many attributes like superstore. It may has duplicate attributes such as “suburb” and “post code”. We should remove one of those attributes in advanced. We did not consider yet about this thing. </w:t>
             </w:r>
           </w:p>
           <w:p/>

</xml_diff>